<commit_message>
Uppfæra forsíðu README með nöfnum greinanna
</commit_message>
<xml_diff>
--- a/2023-02-17/Visbending_2023-02-17.docx
+++ b/2023-02-17/Visbending_2023-02-17.docx
@@ -5,14 +5,26 @@
     <w:p>
       <w:pPr>
         <w:rPr>
+          <w:b/>
+          <w:bCs/>
           <w:lang w:val="is-IS"/>
         </w:rPr>
       </w:pPr>
       <w:r>
         <w:rPr>
-          <w:lang w:val="is-IS"/>
-        </w:rPr>
-        <w:t xml:space="preserve">Fólksflutningar eru fréttnæmt efni og þá sérstaklega flutningar einstaklinga til Íslands frá öðrum löndum. Frekar en að fagna fjölbreyttum nýjum Íslendingum óttast mörg að þetta fólk verði byrði á samfélaginu og muni lifa á spenanum, eins og svo oft er komið til orða. </w:t>
+          <w:b/>
+          <w:bCs/>
+          <w:lang w:val="is-IS"/>
+        </w:rPr>
+        <w:t xml:space="preserve">Atvinnuþáttaka </w:t>
+      </w:r>
+      <w:r>
+        <w:rPr>
+          <w:b/>
+          <w:bCs/>
+          <w:lang w:val="is-IS"/>
+        </w:rPr>
+        <w:t>erlendra ríkisborgara</w:t>
       </w:r>
     </w:p>
     <w:p>
@@ -21,6 +33,74 @@
           <w:lang w:val="is-IS"/>
         </w:rPr>
       </w:pPr>
+    </w:p>
+    <w:p>
+      <w:pPr>
+        <w:rPr>
+          <w:lang w:val="is-IS"/>
+        </w:rPr>
+      </w:pPr>
+      <w:r>
+        <w:rPr>
+          <w:lang w:val="is-IS"/>
+        </w:rPr>
+        <w:t>Fólksflutningar eru fréttnæmt efni og þá sérstaklega flutningar einstaklinga til Íslands frá öðrum löndum. Frekar en að fagna fjölbreyt</w:t>
+      </w:r>
+      <w:r>
+        <w:rPr>
+          <w:lang w:val="is-IS"/>
+        </w:rPr>
+        <w:t>tari flóru</w:t>
+      </w:r>
+      <w:r>
+        <w:rPr>
+          <w:lang w:val="is-IS"/>
+        </w:rPr>
+        <w:t xml:space="preserve"> Íslending</w:t>
+      </w:r>
+      <w:r>
+        <w:rPr>
+          <w:lang w:val="is-IS"/>
+        </w:rPr>
+        <w:t>a</w:t>
+      </w:r>
+      <w:r>
+        <w:rPr>
+          <w:lang w:val="is-IS"/>
+        </w:rPr>
+        <w:t xml:space="preserve"> óttast mörg að þetta fólk verði byrði á samfélaginu og muni lifa á </w:t>
+      </w:r>
+      <w:r>
+        <w:rPr>
+          <w:lang w:val="is-IS"/>
+        </w:rPr>
+        <w:t>spena ríkisins</w:t>
+      </w:r>
+      <w:r>
+        <w:rPr>
+          <w:lang w:val="is-IS"/>
+        </w:rPr>
+        <w:t>, eins og svo oft er komi</w:t>
+      </w:r>
+      <w:r>
+        <w:rPr>
+          <w:lang w:val="is-IS"/>
+        </w:rPr>
+        <w:t>st að orði</w:t>
+      </w:r>
+      <w:r>
+        <w:rPr>
+          <w:lang w:val="is-IS"/>
+        </w:rPr>
+        <w:t xml:space="preserve">. </w:t>
+      </w:r>
+    </w:p>
+    <w:p>
+      <w:pPr>
+        <w:rPr>
+          <w:lang w:val="is-IS"/>
+        </w:rPr>
+      </w:pPr>
       <w:r>
         <w:rPr>
           <w:lang w:val="is-IS"/>
@@ -37,7 +117,19 @@
         <w:rPr>
           <w:lang w:val="is-IS"/>
         </w:rPr>
-        <w:t>Skoðum vinnumarkaðsgögn Eurostat.</w:t>
+        <w:t xml:space="preserve">Skoðum vinnumarkaðsgögn </w:t>
+      </w:r>
+      <w:r>
+        <w:rPr>
+          <w:lang w:val="is-IS"/>
+        </w:rPr>
+        <w:t xml:space="preserve">Hagstofu Evrópusambandsins, </w:t>
+      </w:r>
+      <w:r>
+        <w:rPr>
+          <w:lang w:val="is-IS"/>
+        </w:rPr>
+        <w:t>Eurostat.</w:t>
       </w:r>
     </w:p>
     <w:p>
@@ -57,13 +149,110 @@
         <w:rPr>
           <w:lang w:val="is-IS"/>
         </w:rPr>
-        <w:t xml:space="preserve">Á myndum 1 og 2 sjáum við hlutfall vinnandi annarsvegar og þátttöku á vinnumarkaði hins vegar fyrir innflytjendur í ýmsum löndum Evrópu. Hlutfall vinnandi er skilgreint sem hlutfall </w:t>
-      </w:r>
-      <w:r>
-        <w:rPr>
-          <w:lang w:val="is-IS"/>
-        </w:rPr>
-        <w:t>fólks á aldrinum 20 – 64 ára með atvinnu, en þ</w:t>
+        <w:t>Á myndum 1 og 2 sjáum við</w:t>
+      </w:r>
+      <w:r>
+        <w:rPr>
+          <w:lang w:val="is-IS"/>
+        </w:rPr>
+        <w:t xml:space="preserve"> ársfjórðung</w:t>
+      </w:r>
+      <w:r>
+        <w:rPr>
+          <w:lang w:val="is-IS"/>
+        </w:rPr>
+        <w:t xml:space="preserve">sleg </w:t>
+      </w:r>
+      <w:r>
+        <w:rPr>
+          <w:lang w:val="is-IS"/>
+        </w:rPr>
+        <w:t>gögn um</w:t>
+      </w:r>
+      <w:r>
+        <w:rPr>
+          <w:lang w:val="is-IS"/>
+        </w:rPr>
+        <w:t xml:space="preserve"> hlutfall vinnandi annarsvegar og þátttöku á vinnumarkaði hins vegar fyrir innflytjendur í ýmsum löndum Evrópu</w:t>
+      </w:r>
+      <w:r>
+        <w:rPr>
+          <w:lang w:val="is-IS"/>
+        </w:rPr>
+        <w:t xml:space="preserve"> </w:t>
+      </w:r>
+      <w:r>
+        <w:rPr>
+          <w:lang w:val="is-IS"/>
+        </w:rPr>
+        <w:t>frá janúar</w:t>
+      </w:r>
+      <w:r>
+        <w:rPr>
+          <w:lang w:val="is-IS"/>
+        </w:rPr>
+        <w:t xml:space="preserve"> 1998 til </w:t>
+      </w:r>
+      <w:r>
+        <w:rPr>
+          <w:lang w:val="is-IS"/>
+        </w:rPr>
+        <w:t xml:space="preserve">júlí </w:t>
+      </w:r>
+      <w:r>
+        <w:rPr>
+          <w:lang w:val="is-IS"/>
+        </w:rPr>
+        <w:t>2022</w:t>
+      </w:r>
+      <w:r>
+        <w:rPr>
+          <w:lang w:val="is-IS"/>
+        </w:rPr>
+        <w:t>.</w:t>
+      </w:r>
+      <w:r>
+        <w:rPr>
+          <w:rStyle w:val="FootnoteReference"/>
+          <w:lang w:val="is-IS"/>
+        </w:rPr>
+        <w:footnoteReference w:id="1"/>
+      </w:r>
+      <w:r>
+        <w:rPr>
+          <w:lang w:val="is-IS"/>
+        </w:rPr>
+        <w:t xml:space="preserve"> Hlutfall vinnandi er skilgreint sem hlutfall </w:t>
+      </w:r>
+      <w:r>
+        <w:rPr>
+          <w:lang w:val="is-IS"/>
+        </w:rPr>
+        <w:t xml:space="preserve">fólks á aldrinum 20 </w:t>
+      </w:r>
+      <w:r>
+        <w:rPr>
+          <w:lang w:val="is-IS"/>
+        </w:rPr>
+        <w:t>til</w:t>
+      </w:r>
+      <w:r>
+        <w:rPr>
+          <w:lang w:val="is-IS"/>
+        </w:rPr>
+        <w:t xml:space="preserve"> 64 ára með atvinnu</w:t>
+      </w:r>
+      <w:r>
+        <w:rPr>
+          <w:lang w:val="is-IS"/>
+        </w:rPr>
+        <w:t xml:space="preserve"> og </w:t>
+      </w:r>
+      <w:r>
+        <w:rPr>
+          <w:lang w:val="is-IS"/>
+        </w:rPr>
+        <w:t>þ</w:t>
       </w:r>
       <w:r>
         <w:rPr>
@@ -75,31 +264,43 @@
         <w:rPr>
           <w:lang w:val="is-IS"/>
         </w:rPr>
+        <w:t xml:space="preserve">er skilgreind </w:t>
+      </w:r>
+      <w:r>
+        <w:rPr>
+          <w:lang w:val="is-IS"/>
+        </w:rPr>
         <w:t xml:space="preserve">sem </w:t>
       </w:r>
       <w:r>
         <w:rPr>
           <w:lang w:val="is-IS"/>
         </w:rPr>
-        <w:t>hlutfall fólks á aldrinum 20 – 64 ára sem er á vinnumarkaðinum, með vinnu eða í leit að vinnu.</w:t>
-      </w:r>
-      <w:r>
-        <w:rPr>
-          <w:lang w:val="is-IS"/>
-        </w:rPr>
-        <w:t xml:space="preserve"> Við sjáum að hlutföllin hafa mælst í hæstu hæðum hér á Íslandi frá upphafi 2021, en gögn</w:t>
-      </w:r>
-      <w:r>
-        <w:rPr>
-          <w:lang w:val="is-IS"/>
-        </w:rPr>
-        <w:t xml:space="preserve"> Eurostat</w:t>
-      </w:r>
-      <w:r>
-        <w:rPr>
-          <w:lang w:val="is-IS"/>
-        </w:rPr>
-        <w:t xml:space="preserve"> ná til júlí 2022.</w:t>
+        <w:t xml:space="preserve">hlutfall fólks á aldrinum 20 </w:t>
+      </w:r>
+      <w:r>
+        <w:rPr>
+          <w:lang w:val="is-IS"/>
+        </w:rPr>
+        <w:t>til</w:t>
+      </w:r>
+      <w:r>
+        <w:rPr>
+          <w:lang w:val="is-IS"/>
+        </w:rPr>
+        <w:t xml:space="preserve"> 64 ára sem er á vinnumarkaðinum með vinnu eða í leit að vinnu.</w:t>
+      </w:r>
+      <w:r>
+        <w:rPr>
+          <w:lang w:val="is-IS"/>
+        </w:rPr>
+        <w:t xml:space="preserve"> </w:t>
+      </w:r>
+      <w:r>
+        <w:rPr>
+          <w:lang w:val="is-IS"/>
+        </w:rPr>
+        <w:t>Munurinn á milli þessara hlutfalla er að hin síðari telur með einstaklinga sem eru í virkri atvinnuleit.</w:t>
       </w:r>
     </w:p>
     <w:p>
@@ -119,7 +320,267 @@
         <w:rPr>
           <w:lang w:val="is-IS"/>
         </w:rPr>
-        <w:t>Á myndum 3 og 4 sjáum við svo samanburð þessara hlutfalla við sömu stærðir fyrir innlent vinnuafl</w:t>
+        <w:t>Á myndunum sést</w:t>
+      </w:r>
+      <w:r>
+        <w:rPr>
+          <w:lang w:val="is-IS"/>
+        </w:rPr>
+        <w:t xml:space="preserve"> að hlutföllin </w:t>
+      </w:r>
+      <w:r>
+        <w:rPr>
+          <w:lang w:val="is-IS"/>
+        </w:rPr>
+        <w:t>eru og hafa verið áberand</w:t>
+      </w:r>
+      <w:r>
+        <w:rPr>
+          <w:lang w:val="is-IS"/>
+        </w:rPr>
+        <w:t>i</w:t>
+      </w:r>
+      <w:r>
+        <w:rPr>
+          <w:lang w:val="is-IS"/>
+        </w:rPr>
+        <w:t xml:space="preserve"> hæst hér</w:t>
+      </w:r>
+      <w:r>
+        <w:rPr>
+          <w:lang w:val="is-IS"/>
+        </w:rPr>
+        <w:t xml:space="preserve"> á Íslandi</w:t>
+      </w:r>
+      <w:r>
+        <w:rPr>
+          <w:lang w:val="is-IS"/>
+        </w:rPr>
+        <w:t xml:space="preserve"> </w:t>
+      </w:r>
+      <w:r>
+        <w:rPr>
+          <w:lang w:val="is-IS"/>
+        </w:rPr>
+        <w:t>stóra</w:t>
+      </w:r>
+      <w:r>
+        <w:rPr>
+          <w:lang w:val="is-IS"/>
+        </w:rPr>
+        <w:t>n</w:t>
+      </w:r>
+      <w:r>
+        <w:rPr>
+          <w:lang w:val="is-IS"/>
+        </w:rPr>
+        <w:t xml:space="preserve"> hluta</w:t>
+      </w:r>
+      <w:r>
+        <w:rPr>
+          <w:lang w:val="is-IS"/>
+        </w:rPr>
+        <w:t xml:space="preserve"> tímabi</w:t>
+      </w:r>
+      <w:r>
+        <w:rPr>
+          <w:lang w:val="is-IS"/>
+        </w:rPr>
+        <w:t>lsins. Á</w:t>
+      </w:r>
+      <w:r>
+        <w:rPr>
+          <w:lang w:val="is-IS"/>
+        </w:rPr>
+        <w:t xml:space="preserve"> mynd</w:t>
+      </w:r>
+      <w:r>
+        <w:rPr>
+          <w:lang w:val="is-IS"/>
+        </w:rPr>
+        <w:t xml:space="preserve"> </w:t>
+      </w:r>
+      <w:r>
+        <w:rPr>
+          <w:lang w:val="is-IS"/>
+        </w:rPr>
+        <w:t xml:space="preserve">1 </w:t>
+      </w:r>
+      <w:r>
+        <w:rPr>
+          <w:lang w:val="is-IS"/>
+        </w:rPr>
+        <w:t>er</w:t>
+      </w:r>
+      <w:r>
+        <w:rPr>
+          <w:lang w:val="is-IS"/>
+        </w:rPr>
+        <w:t>u</w:t>
+      </w:r>
+      <w:r>
+        <w:rPr>
+          <w:lang w:val="is-IS"/>
+        </w:rPr>
+        <w:t xml:space="preserve"> áberandi</w:t>
+      </w:r>
+      <w:r>
+        <w:rPr>
+          <w:lang w:val="is-IS"/>
+        </w:rPr>
+        <w:t xml:space="preserve"> niðursveiflu</w:t>
+      </w:r>
+      <w:r>
+        <w:rPr>
+          <w:lang w:val="is-IS"/>
+        </w:rPr>
+        <w:t>r</w:t>
+      </w:r>
+      <w:r>
+        <w:rPr>
+          <w:lang w:val="is-IS"/>
+        </w:rPr>
+        <w:t xml:space="preserve"> í</w:t>
+      </w:r>
+      <w:r>
+        <w:rPr>
+          <w:lang w:val="is-IS"/>
+        </w:rPr>
+        <w:t xml:space="preserve"> </w:t>
+      </w:r>
+      <w:r>
+        <w:rPr>
+          <w:lang w:val="is-IS"/>
+        </w:rPr>
+        <w:t>fjármálahrun</w:t>
+      </w:r>
+      <w:r>
+        <w:rPr>
+          <w:lang w:val="is-IS"/>
+        </w:rPr>
+        <w:t>inu</w:t>
+      </w:r>
+      <w:r>
+        <w:rPr>
+          <w:lang w:val="is-IS"/>
+        </w:rPr>
+        <w:t xml:space="preserve"> 2008 og COVID-19 </w:t>
+      </w:r>
+      <w:r>
+        <w:rPr>
+          <w:lang w:val="is-IS"/>
+        </w:rPr>
+        <w:t>faraldrinum</w:t>
+      </w:r>
+      <w:r>
+        <w:rPr>
+          <w:lang w:val="is-IS"/>
+        </w:rPr>
+        <w:t xml:space="preserve"> </w:t>
+      </w:r>
+      <w:r>
+        <w:rPr>
+          <w:lang w:val="is-IS"/>
+        </w:rPr>
+        <w:t xml:space="preserve">sem </w:t>
+      </w:r>
+      <w:r>
+        <w:rPr>
+          <w:lang w:val="is-IS"/>
+        </w:rPr>
+        <w:t xml:space="preserve">bendir til að </w:t>
+      </w:r>
+      <w:r>
+        <w:rPr>
+          <w:lang w:val="is-IS"/>
+        </w:rPr>
+        <w:t xml:space="preserve">slíkar niðursveiflur </w:t>
+      </w:r>
+      <w:r>
+        <w:rPr>
+          <w:lang w:val="is-IS"/>
+        </w:rPr>
+        <w:t xml:space="preserve">bitna </w:t>
+      </w:r>
+      <w:r>
+        <w:rPr>
+          <w:lang w:val="is-IS"/>
+        </w:rPr>
+        <w:t>mikið á</w:t>
+      </w:r>
+      <w:r>
+        <w:rPr>
+          <w:lang w:val="is-IS"/>
+        </w:rPr>
+        <w:t xml:space="preserve"> hlutfalli vinnandi</w:t>
+      </w:r>
+      <w:r>
+        <w:rPr>
+          <w:lang w:val="is-IS"/>
+        </w:rPr>
+        <w:t xml:space="preserve"> meðal</w:t>
+      </w:r>
+      <w:r>
+        <w:rPr>
+          <w:lang w:val="is-IS"/>
+        </w:rPr>
+        <w:t xml:space="preserve"> </w:t>
+      </w:r>
+      <w:r>
+        <w:rPr>
+          <w:lang w:val="is-IS"/>
+        </w:rPr>
+        <w:t>erlendra ríkisborgara</w:t>
+      </w:r>
+      <w:r>
+        <w:rPr>
+          <w:lang w:val="is-IS"/>
+        </w:rPr>
+        <w:t xml:space="preserve"> hér á landi</w:t>
+      </w:r>
+      <w:r>
+        <w:rPr>
+          <w:lang w:val="is-IS"/>
+        </w:rPr>
+        <w:t>.</w:t>
+      </w:r>
+      <w:r>
+        <w:rPr>
+          <w:lang w:val="is-IS"/>
+        </w:rPr>
+        <w:t xml:space="preserve"> Á mynd </w:t>
+      </w:r>
+      <w:r>
+        <w:rPr>
+          <w:lang w:val="is-IS"/>
+        </w:rPr>
+        <w:t>2 er hlutfallið mun stöðugra</w:t>
+      </w:r>
+      <w:r>
+        <w:rPr>
+          <w:lang w:val="is-IS"/>
+        </w:rPr>
+        <w:t xml:space="preserve"> þótt niðursveiflurnar sjást samt sem áður.</w:t>
+      </w:r>
+    </w:p>
+    <w:p>
+      <w:pPr>
+        <w:rPr>
+          <w:lang w:val="is-IS"/>
+        </w:rPr>
+      </w:pPr>
+    </w:p>
+    <w:p>
+      <w:pPr>
+        <w:rPr>
+          <w:lang w:val="is-IS"/>
+        </w:rPr>
+      </w:pPr>
+      <w:r>
+        <w:rPr>
+          <w:lang w:val="is-IS"/>
+        </w:rPr>
+        <w:t>Á myndum 3 og 4 sjáum við samanburð þessara hlutfalla við sömu stærðir fyrir innlent vinnuafl</w:t>
       </w:r>
       <w:r>
         <w:rPr>
@@ -137,7 +598,141 @@
         <w:rPr>
           <w:lang w:val="is-IS"/>
         </w:rPr>
-        <w:t>Hlutfall vinnandi er lægra hjá innflytjendum á Íslandi og í</w:t>
+        <w:t>Á myndunum tákna</w:t>
+      </w:r>
+      <w:r>
+        <w:rPr>
+          <w:lang w:val="is-IS"/>
+        </w:rPr>
+        <w:t>r</w:t>
+      </w:r>
+      <w:r>
+        <w:rPr>
+          <w:lang w:val="is-IS"/>
+        </w:rPr>
+        <w:t xml:space="preserve"> </w:t>
+      </w:r>
+      <w:r>
+        <w:rPr>
+          <w:lang w:val="is-IS"/>
+        </w:rPr>
+        <w:t>kassi</w:t>
+      </w:r>
+      <w:r>
+        <w:rPr>
+          <w:lang w:val="is-IS"/>
+        </w:rPr>
+        <w:t xml:space="preserve"> hlutfallið meðal ein</w:t>
+      </w:r>
+      <w:r>
+        <w:rPr>
+          <w:lang w:val="is-IS"/>
+        </w:rPr>
+        <w:t>s</w:t>
+      </w:r>
+      <w:r>
+        <w:rPr>
+          <w:lang w:val="is-IS"/>
+        </w:rPr>
+        <w:t xml:space="preserve">taklinga með innlent ríkisfang og hringur </w:t>
+      </w:r>
+      <w:r>
+        <w:rPr>
+          <w:lang w:val="is-IS"/>
+        </w:rPr>
+        <w:t>meðal</w:t>
+      </w:r>
+      <w:r>
+        <w:rPr>
+          <w:lang w:val="is-IS"/>
+        </w:rPr>
+        <w:t xml:space="preserve"> aðra.</w:t>
+      </w:r>
+      <w:r>
+        <w:rPr>
+          <w:lang w:val="is-IS"/>
+        </w:rPr>
+        <w:t xml:space="preserve"> </w:t>
+      </w:r>
+    </w:p>
+    <w:p>
+      <w:pPr>
+        <w:rPr>
+          <w:lang w:val="is-IS"/>
+        </w:rPr>
+      </w:pPr>
+    </w:p>
+    <w:p>
+      <w:pPr>
+        <w:rPr>
+          <w:lang w:val="is-IS"/>
+        </w:rPr>
+      </w:pPr>
+      <w:r>
+        <w:rPr>
+          <w:lang w:val="is-IS"/>
+        </w:rPr>
+        <w:t>Hlutfall vinnandi</w:t>
+      </w:r>
+      <w:r>
+        <w:rPr>
+          <w:lang w:val="is-IS"/>
+        </w:rPr>
+        <w:t xml:space="preserve"> sem má sjá </w:t>
+      </w:r>
+      <w:r>
+        <w:rPr>
+          <w:lang w:val="is-IS"/>
+        </w:rPr>
+        <w:t>á mynd 3</w:t>
+      </w:r>
+      <w:r>
+        <w:rPr>
+          <w:lang w:val="is-IS"/>
+        </w:rPr>
+        <w:t>,</w:t>
+      </w:r>
+      <w:r>
+        <w:rPr>
+          <w:lang w:val="is-IS"/>
+        </w:rPr>
+        <w:t xml:space="preserve"> </w:t>
+      </w:r>
+      <w:r>
+        <w:rPr>
+          <w:lang w:val="is-IS"/>
+        </w:rPr>
+        <w:t xml:space="preserve">er lægra </w:t>
+      </w:r>
+      <w:r>
+        <w:rPr>
+          <w:lang w:val="is-IS"/>
+        </w:rPr>
+        <w:t>hjá</w:t>
+      </w:r>
+      <w:r>
+        <w:rPr>
+          <w:lang w:val="is-IS"/>
+        </w:rPr>
+        <w:t xml:space="preserve"> innflytjendum á Íslandi </w:t>
+      </w:r>
+      <w:r>
+        <w:rPr>
+          <w:lang w:val="is-IS"/>
+        </w:rPr>
+        <w:t xml:space="preserve">en hjá </w:t>
+      </w:r>
+      <w:r>
+        <w:rPr>
+          <w:lang w:val="is-IS"/>
+        </w:rPr>
+        <w:t>þeim sem eru ekki innflytjendur eins og</w:t>
+      </w:r>
+      <w:r>
+        <w:rPr>
+          <w:lang w:val="is-IS"/>
+        </w:rPr>
+        <w:t xml:space="preserve"> í</w:t>
       </w:r>
       <w:r>
         <w:rPr>
@@ -155,13 +750,43 @@
         <w:rPr>
           <w:lang w:val="is-IS"/>
         </w:rPr>
-        <w:t xml:space="preserve"> löndum</w:t>
-      </w:r>
-      <w:r>
-        <w:rPr>
-          <w:lang w:val="is-IS"/>
-        </w:rPr>
-        <w:t>, en hlutfall vinnandi innflytjenda á Íslandi er þó hærra en sama hlutfall hjá innlendum einstakling m.a. í Noregi, Danmörku og Finnlandi. Þessu er hins vegar öfugt farið á Íslandi þegar við lítum á þátttöku á vinnumarkaði. Á mynd 4 sjáum við að hlutfallið er hærra meðal innflytjenda á Íslandi. Raunar á þetta við um fimm löndin með hæsta hlutfallið meðal innflytjenda: Ísland, Portúgal, Írland, Slóveníu og Pólland.</w:t>
+        <w:t xml:space="preserve"> löndum. H</w:t>
+      </w:r>
+      <w:r>
+        <w:rPr>
+          <w:lang w:val="is-IS"/>
+        </w:rPr>
+        <w:t xml:space="preserve">lutfall vinnandi innflytjenda á Íslandi er </w:t>
+      </w:r>
+      <w:r>
+        <w:rPr>
+          <w:lang w:val="is-IS"/>
+        </w:rPr>
+        <w:t>þó</w:t>
+      </w:r>
+      <w:r>
+        <w:rPr>
+          <w:lang w:val="is-IS"/>
+        </w:rPr>
+        <w:t xml:space="preserve"> hærra en sama hlutfall hjá innlendum einstakling</w:t>
+      </w:r>
+      <w:r>
+        <w:rPr>
+          <w:lang w:val="is-IS"/>
+        </w:rPr>
+        <w:t>a</w:t>
+      </w:r>
+      <w:r>
+        <w:rPr>
+          <w:lang w:val="is-IS"/>
+        </w:rPr>
+        <w:t xml:space="preserve"> m.a. í Noregi, Danmörku og Finnlandi.</w:t>
+      </w:r>
+      <w:r>
+        <w:rPr>
+          <w:lang w:val="is-IS"/>
+        </w:rPr>
+        <w:t xml:space="preserve"> </w:t>
       </w:r>
     </w:p>
     <w:p>
@@ -181,8 +806,119 @@
         <w:rPr>
           <w:lang w:val="is-IS"/>
         </w:rPr>
-        <w:t>Hafandi skoðað gögnin getum við því sagt að það sé í fjarri lagi að innflytjendur séu byrði sem lifir á spena ríkisins.</w:t>
-      </w:r>
+        <w:t>Þessu er hins vegar öfugt farið á Íslandi þegar við lítum á þátttöku á vinnumarkaði. Á mynd 4 sjáum við að hlutfallið er hærra meðal innflytjenda á Íslandi. Raunar á þetta við um fimm löndin með hæsta hlutfallið meðal innflytjenda: Ísland, Portúgal, Írland, Slóveníu og Pólland.</w:t>
+      </w:r>
+    </w:p>
+    <w:p>
+      <w:pPr>
+        <w:rPr>
+          <w:lang w:val="is-IS"/>
+        </w:rPr>
+      </w:pPr>
+    </w:p>
+    <w:p>
+      <w:pPr>
+        <w:rPr>
+          <w:lang w:val="is-IS"/>
+        </w:rPr>
+      </w:pPr>
+      <w:r>
+        <w:rPr>
+          <w:lang w:val="is-IS"/>
+        </w:rPr>
+        <w:t xml:space="preserve">Út frá þessum upplýsingum er erfitt að halda því fram að innflytjendur eru byrgði á </w:t>
+      </w:r>
+      <w:r>
+        <w:rPr>
+          <w:lang w:val="is-IS"/>
+        </w:rPr>
+        <w:t>í</w:t>
+      </w:r>
+      <w:r>
+        <w:rPr>
+          <w:lang w:val="is-IS"/>
+        </w:rPr>
+        <w:t xml:space="preserve">slenskt samfélag. Fremur benda </w:t>
+      </w:r>
+      <w:r>
+        <w:rPr>
+          <w:lang w:val="is-IS"/>
+        </w:rPr>
+        <w:t>þessi gögn til</w:t>
+      </w:r>
+      <w:r>
+        <w:rPr>
+          <w:lang w:val="is-IS"/>
+        </w:rPr>
+        <w:t xml:space="preserve"> þess</w:t>
+      </w:r>
+      <w:r>
+        <w:rPr>
+          <w:lang w:val="is-IS"/>
+        </w:rPr>
+        <w:t xml:space="preserve"> að </w:t>
+      </w:r>
+      <w:r>
+        <w:rPr>
+          <w:lang w:val="is-IS"/>
+        </w:rPr>
+        <w:t>innflytjendur skapa</w:t>
+      </w:r>
+      <w:r>
+        <w:rPr>
+          <w:lang w:val="is-IS"/>
+        </w:rPr>
+        <w:t xml:space="preserve"> mikil verðmæti </w:t>
+      </w:r>
+      <w:r>
+        <w:rPr>
+          <w:lang w:val="is-IS"/>
+        </w:rPr>
+        <w:t xml:space="preserve">með </w:t>
+      </w:r>
+      <w:r>
+        <w:rPr>
+          <w:lang w:val="is-IS"/>
+        </w:rPr>
+        <w:t xml:space="preserve">hárri </w:t>
+      </w:r>
+      <w:r>
+        <w:rPr>
+          <w:lang w:val="is-IS"/>
+        </w:rPr>
+        <w:t>atvinnuþáttöku</w:t>
+      </w:r>
+      <w:r>
+        <w:rPr>
+          <w:lang w:val="is-IS"/>
+        </w:rPr>
+        <w:t xml:space="preserve"> sem er</w:t>
+      </w:r>
+      <w:r>
+        <w:rPr>
+          <w:lang w:val="is-IS"/>
+        </w:rPr>
+        <w:t xml:space="preserve"> </w:t>
+      </w:r>
+      <w:r>
+        <w:rPr>
+          <w:lang w:val="is-IS"/>
+        </w:rPr>
+        <w:t>í raun hæst meðal Evrópuþjóða</w:t>
+      </w:r>
+      <w:r>
+        <w:rPr>
+          <w:lang w:val="is-IS"/>
+        </w:rPr>
+        <w:t>.</w:t>
+      </w:r>
+    </w:p>
+    <w:p>
+      <w:pPr>
+        <w:rPr>
+          <w:lang w:val="is-IS"/>
+        </w:rPr>
+      </w:pPr>
     </w:p>
     <w:sectPr>
       <w:pgSz w:w="11906" w:h="16838"/>
@@ -192,6 +928,69 @@
     </w:sectPr>
   </w:body>
 </w:document>
+</file>
+
+<file path=word/endnotes.xml><?xml version="1.0" encoding="utf-8"?>
+<w:endnotes xmlns:wpc="http://schemas.microsoft.com/office/word/2010/wordprocessingCanvas" xmlns:cx="http://schemas.microsoft.com/office/drawing/2014/chartex" xmlns:cx1="http://schemas.microsoft.com/office/drawing/2015/9/8/chartex" xmlns:cx2="http://schemas.microsoft.com/office/drawing/2015/10/21/chartex" xmlns:cx3="http://schemas.microsoft.com/office/drawing/2016/5/9/chartex" xmlns:cx4="http://schemas.microsoft.com/office/drawing/2016/5/10/chartex" xmlns:cx5="http://schemas.microsoft.com/office/drawing/2016/5/11/chartex" xmlns:cx6="http://schemas.microsoft.com/office/drawing/2016/5/12/chartex" xmlns:cx7="http://schemas.microsoft.com/office/drawing/2016/5/13/chartex" xmlns:cx8="http://schemas.microsoft.com/office/drawing/2016/5/14/chartex" xmlns:mc="http://schemas.openxmlformats.org/markup-compatibility/2006" xmlns:aink="http://schemas.microsoft.com/office/drawing/2016/ink" xmlns:am3d="http://schemas.microsoft.com/office/drawing/2017/model3d" xmlns:o="urn:schemas-microsoft-com:office:office" xmlns:oel="http://schemas.microsoft.com/office/2019/extlst" xmlns:r="http://schemas.openxmlformats.org/officeDocument/2006/relationships" xmlns:m="http://schemas.openxmlformats.org/officeDocument/2006/math" xmlns:v="urn:schemas-microsoft-com:vml" xmlns:wp14="http://schemas.microsoft.com/office/word/2010/wordprocessingDrawing" xmlns:wp="http://schemas.openxmlformats.org/drawingml/2006/wordprocessingDrawing" xmlns:w10="urn:schemas-microsoft-com:office:word" xmlns:w="http://schemas.openxmlformats.org/wordprocessingml/2006/main" xmlns:w14="http://schemas.microsoft.com/office/word/2010/wordml" xmlns:w15="http://schemas.microsoft.com/office/word/2012/wordml" xmlns:w16cex="http://schemas.microsoft.com/office/word/2018/wordml/cex" xmlns:w16cid="http://schemas.microsoft.com/office/word/2016/wordml/cid" xmlns:w16="http://schemas.microsoft.com/office/word/2018/wordml" xmlns:w16sdtdh="http://schemas.microsoft.com/office/word/2020/wordml/sdtdatahash" xmlns:w16se="http://schemas.microsoft.com/office/word/2015/wordml/symex" xmlns:wpg="http://schemas.microsoft.com/office/word/2010/wordprocessingGroup" xmlns:wpi="http://schemas.microsoft.com/office/word/2010/wordprocessingInk" xmlns:wne="http://schemas.microsoft.com/office/word/2006/wordml" xmlns:wps="http://schemas.microsoft.com/office/word/2010/wordprocessingShape" mc:Ignorable="w14 w15 w16se w16cid w16 w16cex w16sdtdh wp14">
+  <w:endnote w:type="separator" w:id="-1">
+    <w:p>
+      <w:r>
+        <w:separator/>
+      </w:r>
+    </w:p>
+  </w:endnote>
+  <w:endnote w:type="continuationSeparator" w:id="0">
+    <w:p>
+      <w:r>
+        <w:continuationSeparator/>
+      </w:r>
+    </w:p>
+  </w:endnote>
+</w:endnotes>
+</file>
+
+<file path=word/footnotes.xml><?xml version="1.0" encoding="utf-8"?>
+<w:footnotes xmlns:wpc="http://schemas.microsoft.com/office/word/2010/wordprocessingCanvas" xmlns:cx="http://schemas.microsoft.com/office/drawing/2014/chartex" xmlns:cx1="http://schemas.microsoft.com/office/drawing/2015/9/8/chartex" xmlns:cx2="http://schemas.microsoft.com/office/drawing/2015/10/21/chartex" xmlns:cx3="http://schemas.microsoft.com/office/drawing/2016/5/9/chartex" xmlns:cx4="http://schemas.microsoft.com/office/drawing/2016/5/10/chartex" xmlns:cx5="http://schemas.microsoft.com/office/drawing/2016/5/11/chartex" xmlns:cx6="http://schemas.microsoft.com/office/drawing/2016/5/12/chartex" xmlns:cx7="http://schemas.microsoft.com/office/drawing/2016/5/13/chartex" xmlns:cx8="http://schemas.microsoft.com/office/drawing/2016/5/14/chartex" xmlns:mc="http://schemas.openxmlformats.org/markup-compatibility/2006" xmlns:aink="http://schemas.microsoft.com/office/drawing/2016/ink" xmlns:am3d="http://schemas.microsoft.com/office/drawing/2017/model3d" xmlns:o="urn:schemas-microsoft-com:office:office" xmlns:oel="http://schemas.microsoft.com/office/2019/extlst" xmlns:r="http://schemas.openxmlformats.org/officeDocument/2006/relationships" xmlns:m="http://schemas.openxmlformats.org/officeDocument/2006/math" xmlns:v="urn:schemas-microsoft-com:vml" xmlns:wp14="http://schemas.microsoft.com/office/word/2010/wordprocessingDrawing" xmlns:wp="http://schemas.openxmlformats.org/drawingml/2006/wordprocessingDrawing" xmlns:w10="urn:schemas-microsoft-com:office:word" xmlns:w="http://schemas.openxmlformats.org/wordprocessingml/2006/main" xmlns:w14="http://schemas.microsoft.com/office/word/2010/wordml" xmlns:w15="http://schemas.microsoft.com/office/word/2012/wordml" xmlns:w16cex="http://schemas.microsoft.com/office/word/2018/wordml/cex" xmlns:w16cid="http://schemas.microsoft.com/office/word/2016/wordml/cid" xmlns:w16="http://schemas.microsoft.com/office/word/2018/wordml" xmlns:w16sdtdh="http://schemas.microsoft.com/office/word/2020/wordml/sdtdatahash" xmlns:w16se="http://schemas.microsoft.com/office/word/2015/wordml/symex" xmlns:wpg="http://schemas.microsoft.com/office/word/2010/wordprocessingGroup" xmlns:wpi="http://schemas.microsoft.com/office/word/2010/wordprocessingInk" xmlns:wne="http://schemas.microsoft.com/office/word/2006/wordml" xmlns:wps="http://schemas.microsoft.com/office/word/2010/wordprocessingShape" mc:Ignorable="w14 w15 w16se w16cid w16 w16cex w16sdtdh wp14">
+  <w:footnote w:type="separator" w:id="-1">
+    <w:p>
+      <w:r>
+        <w:separator/>
+      </w:r>
+    </w:p>
+  </w:footnote>
+  <w:footnote w:type="continuationSeparator" w:id="0">
+    <w:p>
+      <w:r>
+        <w:continuationSeparator/>
+      </w:r>
+    </w:p>
+  </w:footnote>
+  <w:footnote w:id="1">
+    <w:p>
+      <w:pPr>
+        <w:pStyle w:val="FootnoteText"/>
+        <w:rPr>
+          <w:lang w:val="is-IS"/>
+        </w:rPr>
+      </w:pPr>
+      <w:r>
+        <w:rPr>
+          <w:rStyle w:val="FootnoteReference"/>
+        </w:rPr>
+        <w:footnoteRef/>
+      </w:r>
+      <w:r>
+        <w:t xml:space="preserve"> </w:t>
+      </w:r>
+      <w:r>
+        <w:rPr>
+          <w:lang w:val="is-IS"/>
+        </w:rPr>
+        <w:t>Gráu línurnar á myndunum sýna þróunina í öðrum ríkjum sem talin eru upp á myndum 3 og 4</w:t>
+      </w:r>
+    </w:p>
+  </w:footnote>
+</w:footnotes>
 </file>
 
 <file path=word/styles.xml><?xml version="1.0" encoding="utf-8"?>
@@ -589,6 +1388,27 @@
     <w:name w:val="Normal"/>
     <w:qFormat/>
   </w:style>
+  <w:style w:type="paragraph" w:styleId="Heading1">
+    <w:name w:val="heading 1"/>
+    <w:basedOn w:val="Normal"/>
+    <w:next w:val="Normal"/>
+    <w:link w:val="Heading1Char"/>
+    <w:uiPriority w:val="9"/>
+    <w:qFormat/>
+    <w:rsid w:val="004B57C4"/>
+    <w:pPr>
+      <w:keepNext/>
+      <w:keepLines/>
+      <w:spacing w:before="240"/>
+      <w:outlineLvl w:val="0"/>
+    </w:pPr>
+    <w:rPr>
+      <w:rFonts w:asciiTheme="majorHAnsi" w:eastAsiaTheme="majorEastAsia" w:hAnsiTheme="majorHAnsi" w:cstheme="majorBidi"/>
+      <w:color w:val="2F5496" w:themeColor="accent1" w:themeShade="BF"/>
+      <w:sz w:val="32"/>
+      <w:szCs w:val="32"/>
+    </w:rPr>
+  </w:style>
   <w:style w:type="character" w:default="1" w:styleId="DefaultParagraphFont">
     <w:name w:val="Default Paragraph Font"/>
     <w:uiPriority w:val="1"/>
@@ -615,6 +1435,55 @@
     <w:uiPriority w:val="99"/>
     <w:semiHidden/>
     <w:unhideWhenUsed/>
+  </w:style>
+  <w:style w:type="character" w:customStyle="1" w:styleId="Heading1Char">
+    <w:name w:val="Heading 1 Char"/>
+    <w:basedOn w:val="DefaultParagraphFont"/>
+    <w:link w:val="Heading1"/>
+    <w:uiPriority w:val="9"/>
+    <w:rsid w:val="004B57C4"/>
+    <w:rPr>
+      <w:rFonts w:asciiTheme="majorHAnsi" w:eastAsiaTheme="majorEastAsia" w:hAnsiTheme="majorHAnsi" w:cstheme="majorBidi"/>
+      <w:color w:val="2F5496" w:themeColor="accent1" w:themeShade="BF"/>
+      <w:sz w:val="32"/>
+      <w:szCs w:val="32"/>
+    </w:rPr>
+  </w:style>
+  <w:style w:type="paragraph" w:styleId="FootnoteText">
+    <w:name w:val="footnote text"/>
+    <w:basedOn w:val="Normal"/>
+    <w:link w:val="FootnoteTextChar"/>
+    <w:uiPriority w:val="99"/>
+    <w:semiHidden/>
+    <w:unhideWhenUsed/>
+    <w:rsid w:val="00E10BB9"/>
+    <w:rPr>
+      <w:sz w:val="20"/>
+      <w:szCs w:val="20"/>
+    </w:rPr>
+  </w:style>
+  <w:style w:type="character" w:customStyle="1" w:styleId="FootnoteTextChar">
+    <w:name w:val="Footnote Text Char"/>
+    <w:basedOn w:val="DefaultParagraphFont"/>
+    <w:link w:val="FootnoteText"/>
+    <w:uiPriority w:val="99"/>
+    <w:semiHidden/>
+    <w:rsid w:val="00E10BB9"/>
+    <w:rPr>
+      <w:sz w:val="20"/>
+      <w:szCs w:val="20"/>
+    </w:rPr>
+  </w:style>
+  <w:style w:type="character" w:styleId="FootnoteReference">
+    <w:name w:val="footnote reference"/>
+    <w:basedOn w:val="DefaultParagraphFont"/>
+    <w:uiPriority w:val="99"/>
+    <w:semiHidden/>
+    <w:unhideWhenUsed/>
+    <w:rsid w:val="00E10BB9"/>
+    <w:rPr>
+      <w:vertAlign w:val="superscript"/>
+    </w:rPr>
   </w:style>
 </w:styles>
 </file>
@@ -912,4 +1781,16 @@
     </a:ext>
   </a:extLst>
 </a:theme>
+</file>
+
+<file path=customXml/item1.xml><?xml version="1.0" encoding="utf-8"?>
+<b:Sources xmlns:b="http://schemas.openxmlformats.org/officeDocument/2006/bibliography" xmlns="http://schemas.openxmlformats.org/officeDocument/2006/bibliography" SelectedStyle="\APASixthEditionOfficeOnline.xsl" StyleName="APA" Version="6"/>
+</file>
+
+<file path=customXml/itemProps1.xml><?xml version="1.0" encoding="utf-8"?>
+<ds:datastoreItem xmlns:ds="http://schemas.openxmlformats.org/officeDocument/2006/customXml" ds:itemID="{F941A1C6-0DF9-4B95-9A0B-812AFA4F0490}">
+  <ds:schemaRefs>
+    <ds:schemaRef ds:uri="http://schemas.openxmlformats.org/officeDocument/2006/bibliography"/>
+  </ds:schemaRefs>
+</ds:datastoreItem>
 </file>
</xml_diff>